<commit_message>
added emails and affiliations
</commit_message>
<xml_diff>
--- a/output/papers/Round 1/cover letter.docx
+++ b/output/papers/Round 1/cover letter.docx
@@ -171,43 +171,7 @@
           <w:sz w:val="22"/>
           <w:szCs w:val="22"/>
         </w:rPr>
-        <w:t xml:space="preserve">Two studies are presented. Study 1 compares normalization approaches in terms of the degree to which they remove variability across talkers within vowel categories, while maintaining distances between vowel categories. This approach continues to be frequently used in comparisons of normalization accounts but has </w:t>
-      </w:r>
-      <w:proofErr w:type="gramStart"/>
-      <w:r>
-        <w:rPr>
-          <w:rFonts w:ascii="Times New Roman" w:hAnsi="Times New Roman"/>
-          <w:sz w:val="22"/>
-          <w:szCs w:val="22"/>
-        </w:rPr>
-        <w:t>a number of</w:t>
-      </w:r>
-      <w:proofErr w:type="gramEnd"/>
-      <w:r>
-        <w:rPr>
-          <w:rFonts w:ascii="Times New Roman" w:hAnsi="Times New Roman"/>
-          <w:sz w:val="22"/>
-          <w:szCs w:val="22"/>
-        </w:rPr>
-        <w:t xml:space="preserve"> conceptual and methodological shortcoming that we discuss at the end of Study 1. Study 2 then presents an alternative approach. We use a perceptual model (Bayesian ideal observers) to categorize vowel tokens into vowel </w:t>
-      </w:r>
-      <w:proofErr w:type="gramStart"/>
-      <w:r>
-        <w:rPr>
-          <w:rFonts w:ascii="Times New Roman" w:hAnsi="Times New Roman"/>
-          <w:sz w:val="22"/>
-          <w:szCs w:val="22"/>
-        </w:rPr>
-        <w:t>categories, and</w:t>
-      </w:r>
-      <w:proofErr w:type="gramEnd"/>
-      <w:r>
-        <w:rPr>
-          <w:rFonts w:ascii="Times New Roman" w:hAnsi="Times New Roman"/>
-          <w:sz w:val="22"/>
-          <w:szCs w:val="22"/>
-        </w:rPr>
-        <w:t xml:space="preserve"> compare normalization accounts in terms of how well these categorizations predict the category intended by the talker. </w:t>
+        <w:t xml:space="preserve">Two studies are presented. Study 1 compares normalization approaches in terms of the degree to which they remove variability across talkers within vowel categories, while maintaining distances between vowel categories. This approach continues to be frequently used in comparisons of normalization accounts but has a number of conceptual and methodological shortcoming that we discuss at the end of Study 1. Study 2 then presents an alternative approach. We use a perceptual model (Bayesian ideal observers) to categorize vowel tokens into vowel categories, and compare normalization accounts in terms of how well these categorizations predict the category intended by the talker. </w:t>
       </w:r>
     </w:p>
     <w:p>
@@ -235,25 +199,7 @@
           <w:sz w:val="22"/>
           <w:szCs w:val="22"/>
         </w:rPr>
-        <w:t xml:space="preserve">We emphasize here that normalization accounts are sometimes compared </w:t>
-      </w:r>
-      <w:proofErr w:type="gramStart"/>
-      <w:r>
-        <w:rPr>
-          <w:rFonts w:ascii="Times New Roman" w:hAnsi="Times New Roman"/>
-          <w:sz w:val="22"/>
-          <w:szCs w:val="22"/>
-        </w:rPr>
-        <w:t>with regard to</w:t>
-      </w:r>
-      <w:proofErr w:type="gramEnd"/>
-      <w:r>
-        <w:rPr>
-          <w:rFonts w:ascii="Times New Roman" w:hAnsi="Times New Roman"/>
-          <w:sz w:val="22"/>
-          <w:szCs w:val="22"/>
-        </w:rPr>
-        <w:t xml:space="preserve"> certain research goals (e.g., in psycholinguistics). The goal of the present study, however, is to evaluate how well different types of normalization support vowel categorization—as an initial step towards understanding the systems underlying adaptive speech perception that enable listeners to understand speech despite substantial inter-talker variability in the mapping from sounds to linguistic categories (and, ultimately, meanings).</w:t>
+        <w:t>We emphasize here that normalization accounts are sometimes compared with regard to certain research goals (e.g., in psycholinguistics). The goal of the present study, however, is to evaluate how well different types of normalization support vowel categorization—as an initial step towards understanding the systems underlying adaptive speech perception that enable listeners to understand speech despite substantial inter-talker variability in the mapping from sounds to linguistic categories (and, ultimately, meanings).</w:t>
       </w:r>
     </w:p>
     <w:p>
@@ -439,7 +385,35 @@
           <w:rFonts w:ascii="Times New Roman" w:hAnsi="Times New Roman"/>
           <w:sz w:val="22"/>
         </w:rPr>
-        <w:t xml:space="preserve">(U of Oslo, </w:t>
+        <w:t>(U</w:t>
+      </w:r>
+      <w:r>
+        <w:rPr>
+          <w:rFonts w:ascii="Times New Roman" w:hAnsi="Times New Roman"/>
+          <w:sz w:val="22"/>
+        </w:rPr>
+        <w:t>niversity</w:t>
+      </w:r>
+      <w:r>
+        <w:rPr>
+          <w:rFonts w:ascii="Times New Roman" w:hAnsi="Times New Roman"/>
+          <w:sz w:val="22"/>
+        </w:rPr>
+        <w:t xml:space="preserve"> of Oslo,</w:t>
+      </w:r>
+      <w:r>
+        <w:rPr>
+          <w:rFonts w:ascii="Times New Roman" w:hAnsi="Times New Roman"/>
+          <w:sz w:val="22"/>
+        </w:rPr>
+        <w:t xml:space="preserve"> Department of Linguistics and Scandinavian Studies,</w:t>
+      </w:r>
+      <w:r>
+        <w:rPr>
+          <w:rFonts w:ascii="Times New Roman" w:hAnsi="Times New Roman"/>
+          <w:sz w:val="22"/>
+        </w:rPr>
+        <w:t xml:space="preserve"> </w:t>
       </w:r>
       <w:hyperlink r:id="rId7" w:history="1">
         <w:r>
@@ -478,7 +452,6 @@
           <w:sz w:val="22"/>
         </w:rPr>
       </w:pPr>
-      <w:proofErr w:type="spellStart"/>
       <w:r>
         <w:rPr>
           <w:rFonts w:ascii="Times New Roman" w:hAnsi="Times New Roman"/>
@@ -486,9 +459,9 @@
           <w:iCs/>
           <w:sz w:val="22"/>
         </w:rPr>
-        <w:t>Apfelbaum</w:t>
-      </w:r>
-      <w:proofErr w:type="spellEnd"/>
+        <w:t xml:space="preserve">Keith </w:t>
+      </w:r>
+      <w:proofErr w:type="spellStart"/>
       <w:r>
         <w:rPr>
           <w:rFonts w:ascii="Times New Roman" w:hAnsi="Times New Roman"/>
@@ -496,6 +469,16 @@
           <w:iCs/>
           <w:sz w:val="22"/>
         </w:rPr>
+        <w:t>Apfelbaum</w:t>
+      </w:r>
+      <w:proofErr w:type="spellEnd"/>
+      <w:r>
+        <w:rPr>
+          <w:rFonts w:ascii="Times New Roman" w:hAnsi="Times New Roman"/>
+          <w:i/>
+          <w:iCs/>
+          <w:sz w:val="22"/>
+        </w:rPr>
         <w:t xml:space="preserve"> </w:t>
       </w:r>
       <w:r>
@@ -503,7 +486,31 @@
           <w:rFonts w:ascii="Times New Roman" w:hAnsi="Times New Roman"/>
           <w:sz w:val="22"/>
         </w:rPr>
-        <w:t>(): expert in C-</w:t>
+        <w:t>(</w:t>
+      </w:r>
+      <w:r>
+        <w:rPr>
+          <w:rFonts w:ascii="Times New Roman" w:hAnsi="Times New Roman"/>
+          <w:sz w:val="22"/>
+        </w:rPr>
+        <w:t xml:space="preserve">University of Iowa, Department of Psychological and Brain Sciences, </w:t>
+      </w:r>
+      <w:hyperlink r:id="rId8" w:history="1">
+        <w:r>
+          <w:rPr>
+            <w:rStyle w:val="Hyperlink"/>
+            <w:rFonts w:ascii="Times New Roman" w:hAnsi="Times New Roman"/>
+            <w:sz w:val="22"/>
+          </w:rPr>
+          <w:t>keith-apfelbaum@uiowa.edu</w:t>
+        </w:r>
+      </w:hyperlink>
+      <w:r>
+        <w:rPr>
+          <w:rFonts w:ascii="Times New Roman" w:hAnsi="Times New Roman"/>
+          <w:sz w:val="22"/>
+        </w:rPr>
+        <w:t>): expert in C-</w:t>
       </w:r>
       <w:proofErr w:type="spellStart"/>
       <w:r>
@@ -541,7 +548,52 @@
           <w:rFonts w:ascii="Times New Roman" w:hAnsi="Times New Roman"/>
           <w:sz w:val="22"/>
         </w:rPr>
-        <w:t>(UConn, ….): expert in adaptive speech perception</w:t>
+        <w:t>(U</w:t>
+      </w:r>
+      <w:r>
+        <w:rPr>
+          <w:rFonts w:ascii="Times New Roman" w:hAnsi="Times New Roman"/>
+          <w:sz w:val="22"/>
+        </w:rPr>
+        <w:t xml:space="preserve">niversity of </w:t>
+      </w:r>
+      <w:r>
+        <w:rPr>
+          <w:rFonts w:ascii="Times New Roman" w:hAnsi="Times New Roman"/>
+          <w:sz w:val="22"/>
+        </w:rPr>
+        <w:t>Conn</w:t>
+      </w:r>
+      <w:r>
+        <w:rPr>
+          <w:rFonts w:ascii="Times New Roman" w:hAnsi="Times New Roman"/>
+          <w:sz w:val="22"/>
+        </w:rPr>
+        <w:t>ecticut, Department of Speech, Language and Hearing Sciences</w:t>
+      </w:r>
+      <w:r>
+        <w:rPr>
+          <w:rFonts w:ascii="Times New Roman" w:hAnsi="Times New Roman"/>
+          <w:sz w:val="22"/>
+        </w:rPr>
+        <w:t xml:space="preserve">, </w:t>
+      </w:r>
+      <w:hyperlink r:id="rId9" w:history="1">
+        <w:r>
+          <w:rPr>
+            <w:rStyle w:val="Hyperlink"/>
+            <w:rFonts w:ascii="Times New Roman" w:hAnsi="Times New Roman"/>
+            <w:sz w:val="22"/>
+          </w:rPr>
+          <w:t>rachel.theodore@uconn.edu</w:t>
+        </w:r>
+      </w:hyperlink>
+      <w:r>
+        <w:rPr>
+          <w:rFonts w:ascii="Times New Roman" w:hAnsi="Times New Roman"/>
+          <w:sz w:val="22"/>
+        </w:rPr>
+        <w:t>): expert in adaptive speech perception</w:t>
       </w:r>
     </w:p>
     <w:p>
@@ -590,7 +642,59 @@
           <w:rFonts w:ascii="Times New Roman" w:hAnsi="Times New Roman"/>
           <w:sz w:val="22"/>
         </w:rPr>
-        <w:t>(UC Davis, ….): expert in vowel normalization</w:t>
+        <w:t>(U</w:t>
+      </w:r>
+      <w:r>
+        <w:rPr>
+          <w:rFonts w:ascii="Times New Roman" w:hAnsi="Times New Roman"/>
+          <w:sz w:val="22"/>
+        </w:rPr>
+        <w:t xml:space="preserve">niversity of </w:t>
+      </w:r>
+      <w:r>
+        <w:rPr>
+          <w:rFonts w:ascii="Times New Roman" w:hAnsi="Times New Roman"/>
+          <w:sz w:val="22"/>
+        </w:rPr>
+        <w:t>C</w:t>
+      </w:r>
+      <w:r>
+        <w:rPr>
+          <w:rFonts w:ascii="Times New Roman" w:hAnsi="Times New Roman"/>
+          <w:sz w:val="22"/>
+        </w:rPr>
+        <w:t>alifornia Davis</w:t>
+      </w:r>
+      <w:r>
+        <w:rPr>
+          <w:rFonts w:ascii="Times New Roman" w:hAnsi="Times New Roman"/>
+          <w:sz w:val="22"/>
+        </w:rPr>
+        <w:t xml:space="preserve">, </w:t>
+      </w:r>
+      <w:r>
+        <w:rPr>
+          <w:rFonts w:ascii="Times New Roman" w:hAnsi="Times New Roman"/>
+          <w:sz w:val="22"/>
+        </w:rPr>
+        <w:t xml:space="preserve">Department of Linguistics, </w:t>
+      </w:r>
+      <w:hyperlink r:id="rId10" w:history="1">
+        <w:r>
+          <w:rPr>
+            <w:rStyle w:val="Hyperlink"/>
+            <w:rFonts w:ascii="Times New Roman" w:hAnsi="Times New Roman"/>
+            <w:sz w:val="22"/>
+          </w:rPr>
+          <w:t>sbarreda@ucdavis.edu</w:t>
+        </w:r>
+      </w:hyperlink>
+      <w:r>
+        <w:rPr>
+          <w:rFonts w:ascii="Times New Roman" w:hAnsi="Times New Roman"/>
+          <w:sz w:val="22"/>
+        </w:rPr>
+        <w:t>): expert in vowel normalization</w:t>
       </w:r>
     </w:p>
     <w:p>
@@ -777,10 +881,10 @@
       </w:pPr>
     </w:p>
     <w:sectPr>
-      <w:headerReference w:type="default" r:id="rId8"/>
-      <w:footerReference w:type="default" r:id="rId9"/>
-      <w:headerReference w:type="first" r:id="rId10"/>
-      <w:footerReference w:type="first" r:id="rId11"/>
+      <w:headerReference w:type="default" r:id="rId11"/>
+      <w:footerReference w:type="default" r:id="rId12"/>
+      <w:headerReference w:type="first" r:id="rId13"/>
+      <w:footerReference w:type="first" r:id="rId14"/>
       <w:pgSz w:w="12240" w:h="15840"/>
       <w:pgMar w:top="1440" w:right="1800" w:bottom="1440" w:left="1800" w:header="720" w:footer="720" w:gutter="0"/>
       <w:cols w:space="720"/>
@@ -1142,7 +1246,7 @@
                       </a:ln>
                       <a:extLst>
                         <a:ext uri="{909E8E84-426E-40dd-AFC4-6F175D3DCCD1}">
-                          <a14:hiddenFill xmlns="" xmlns:mo="http://schemas.microsoft.com/office/mac/office/2008/main" xmlns:mv="urn:schemas-microsoft-com:mac:vml" xmlns:o="urn:schemas-microsoft-com:office:office" xmlns:v="urn:schemas-microsoft-com:vml" xmlns:w10="urn:schemas-microsoft-com:office:word" xmlns:w="http://schemas.openxmlformats.org/wordprocessingml/2006/main" xmlns:a14="http://schemas.microsoft.com/office/drawing/2010/main">
+                          <a14:hiddenFill xmlns:a14="http://schemas.microsoft.com/office/drawing/2010/main" xmlns:w="http://schemas.openxmlformats.org/wordprocessingml/2006/main" xmlns:w10="urn:schemas-microsoft-com:office:word" xmlns:v="urn:schemas-microsoft-com:vml" xmlns:o="urn:schemas-microsoft-com:office:office" xmlns:mv="urn:schemas-microsoft-com:mac:vml" xmlns:mo="http://schemas.microsoft.com/office/mac/office/2008/main" xmlns="">
                             <a:noFill/>
                           </a14:hiddenFill>
                         </a:ext>

</xml_diff>

<commit_message>
edit to cover letter
</commit_message>
<xml_diff>
--- a/output/papers/Round 1/cover letter.docx
+++ b/output/papers/Round 1/cover letter.docx
@@ -800,7 +800,6 @@
         </w:rPr>
         <w:t xml:space="preserve">Johan </w:t>
       </w:r>
-      <w:proofErr w:type="spellStart"/>
       <w:r>
         <w:rPr>
           <w:rFonts w:ascii="Times New Roman" w:hAnsi="Times New Roman"/>
@@ -808,9 +807,8 @@
           <w:iCs/>
           <w:sz w:val="22"/>
         </w:rPr>
-        <w:t>Frid</w:t>
-      </w:r>
-      <w:proofErr w:type="spellEnd"/>
+        <w:t>Gross</w:t>
+      </w:r>
       <w:r>
         <w:rPr>
           <w:rFonts w:ascii="Times New Roman" w:hAnsi="Times New Roman"/>
@@ -825,7 +823,35 @@
           <w:rFonts w:ascii="Times New Roman" w:hAnsi="Times New Roman"/>
           <w:sz w:val="22"/>
         </w:rPr>
-        <w:t xml:space="preserve">(University of Lund, Centre for Languages and Literature, </w:t>
+        <w:t xml:space="preserve">(University </w:t>
+      </w:r>
+      <w:r>
+        <w:rPr>
+          <w:rFonts w:ascii="Times New Roman" w:hAnsi="Times New Roman"/>
+          <w:sz w:val="22"/>
+        </w:rPr>
+        <w:t>West</w:t>
+      </w:r>
+      <w:r>
+        <w:rPr>
+          <w:rFonts w:ascii="Times New Roman" w:hAnsi="Times New Roman"/>
+          <w:sz w:val="22"/>
+        </w:rPr>
+        <w:t xml:space="preserve">, </w:t>
+      </w:r>
+      <w:r>
+        <w:rPr>
+          <w:rFonts w:ascii="Times New Roman" w:hAnsi="Times New Roman"/>
+          <w:sz w:val="22"/>
+        </w:rPr>
+        <w:t>Division of Educational Science and Languages,</w:t>
+      </w:r>
+      <w:r>
+        <w:rPr>
+          <w:rFonts w:ascii="Times New Roman" w:hAnsi="Times New Roman"/>
+          <w:sz w:val="22"/>
+        </w:rPr>
+        <w:t xml:space="preserve"> </w:t>
       </w:r>
       <w:hyperlink r:id="rId12" w:history="1">
         <w:r>
@@ -834,7 +860,7 @@
             <w:rFonts w:ascii="Times New Roman" w:hAnsi="Times New Roman"/>
             <w:sz w:val="22"/>
           </w:rPr>
-          <w:t>johan.frid@humlab.lu.se</w:t>
+          <w:t>johan.gross@hv.se</w:t>
         </w:r>
       </w:hyperlink>
       <w:r>
@@ -1394,7 +1420,7 @@
                       </a:ln>
                       <a:extLst>
                         <a:ext uri="{909E8E84-426E-40dd-AFC4-6F175D3DCCD1}">
-                          <a14:hiddenFill xmlns="" xmlns:mo="http://schemas.microsoft.com/office/mac/office/2008/main" xmlns:mv="urn:schemas-microsoft-com:mac:vml" xmlns:o="urn:schemas-microsoft-com:office:office" xmlns:v="urn:schemas-microsoft-com:vml" xmlns:w10="urn:schemas-microsoft-com:office:word" xmlns:w="http://schemas.openxmlformats.org/wordprocessingml/2006/main" xmlns:a14="http://schemas.microsoft.com/office/drawing/2010/main">
+                          <a14:hiddenFill xmlns:a14="http://schemas.microsoft.com/office/drawing/2010/main" xmlns:w="http://schemas.openxmlformats.org/wordprocessingml/2006/main" xmlns:w10="urn:schemas-microsoft-com:office:word" xmlns:v="urn:schemas-microsoft-com:vml" xmlns:o="urn:schemas-microsoft-com:office:office" xmlns:mv="urn:schemas-microsoft-com:mac:vml" xmlns:mo="http://schemas.microsoft.com/office/mac/office/2008/main" xmlns="">
                             <a:noFill/>
                           </a14:hiddenFill>
                         </a:ext>

</xml_diff>

<commit_message>
separated to-do, SI, main text
</commit_message>
<xml_diff>
--- a/output/papers/Round 1/cover letter.docx
+++ b/output/papers/Round 1/cover letter.docx
@@ -199,7 +199,55 @@
           <w:sz w:val="22"/>
           <w:szCs w:val="22"/>
         </w:rPr>
-        <w:t>We emphasize here that normalization accounts are sometimes compared with regard to certain research goals (e.g., in psycholinguistics). The goal of the present study, however, is to evaluate how well different types of normalization support vowel categorization—as an initial step towards understanding the systems underlying adaptive speech perception that enable listeners to understand speech despite substantial inter-talker variability in the mapping from sounds to linguistic categories (and, ultimately, meanings).</w:t>
+        <w:t xml:space="preserve">We emphasize here that normalization accounts are sometimes compared with regard to certain </w:t>
+      </w:r>
+      <w:r>
+        <w:rPr>
+          <w:rFonts w:ascii="Times New Roman" w:hAnsi="Times New Roman"/>
+          <w:sz w:val="22"/>
+          <w:szCs w:val="22"/>
+        </w:rPr>
+        <w:t>methodological</w:t>
+      </w:r>
+      <w:r>
+        <w:rPr>
+          <w:rFonts w:ascii="Times New Roman" w:hAnsi="Times New Roman"/>
+          <w:sz w:val="22"/>
+          <w:szCs w:val="22"/>
+        </w:rPr>
+        <w:t xml:space="preserve"> goals (e.g., </w:t>
+      </w:r>
+      <w:r>
+        <w:rPr>
+          <w:rFonts w:ascii="Times New Roman" w:hAnsi="Times New Roman"/>
+          <w:sz w:val="22"/>
+          <w:szCs w:val="22"/>
+        </w:rPr>
+        <w:t xml:space="preserve">removal of “socially-irrelevant variation” </w:t>
+      </w:r>
+      <w:r>
+        <w:rPr>
+          <w:rFonts w:ascii="Times New Roman" w:hAnsi="Times New Roman"/>
+          <w:sz w:val="22"/>
+          <w:szCs w:val="22"/>
+        </w:rPr>
+        <w:t>in</w:t>
+      </w:r>
+      <w:r>
+        <w:rPr>
+          <w:rFonts w:ascii="Times New Roman" w:hAnsi="Times New Roman"/>
+          <w:sz w:val="22"/>
+          <w:szCs w:val="22"/>
+        </w:rPr>
+        <w:t xml:space="preserve"> sociolinguistic research</w:t>
+      </w:r>
+      <w:r>
+        <w:rPr>
+          <w:rFonts w:ascii="Times New Roman" w:hAnsi="Times New Roman"/>
+          <w:sz w:val="22"/>
+          <w:szCs w:val="22"/>
+        </w:rPr>
+        <w:t>). The goal of the present study, however, is to evaluate how well different types of normalization support vowel categorization—as an initial step towards understanding the systems underlying adaptive speech perception that enable listeners to understand speech despite substantial inter-talker variability in the mapping from sounds to linguistic categories (and, ultimately, meanings).</w:t>
       </w:r>
     </w:p>
     <w:p>
@@ -1420,7 +1468,7 @@
                       </a:ln>
                       <a:extLst>
                         <a:ext uri="{909E8E84-426E-40dd-AFC4-6F175D3DCCD1}">
-                          <a14:hiddenFill xmlns:a14="http://schemas.microsoft.com/office/drawing/2010/main" xmlns:w="http://schemas.openxmlformats.org/wordprocessingml/2006/main" xmlns:w10="urn:schemas-microsoft-com:office:word" xmlns:v="urn:schemas-microsoft-com:vml" xmlns:o="urn:schemas-microsoft-com:office:office" xmlns:mv="urn:schemas-microsoft-com:mac:vml" xmlns:mo="http://schemas.microsoft.com/office/mac/office/2008/main" xmlns="">
+                          <a14:hiddenFill xmlns="" xmlns:mo="http://schemas.microsoft.com/office/mac/office/2008/main" xmlns:mv="urn:schemas-microsoft-com:mac:vml" xmlns:o="urn:schemas-microsoft-com:office:office" xmlns:v="urn:schemas-microsoft-com:vml" xmlns:w10="urn:schemas-microsoft-com:office:word" xmlns:w="http://schemas.openxmlformats.org/wordprocessingml/2006/main" xmlns:a14="http://schemas.microsoft.com/office/drawing/2010/main">
                             <a:noFill/>
                           </a14:hiddenFill>
                         </a:ext>

</xml_diff>